<commit_message>
Update AmsterDrugs Project Report v1.0.docx
</commit_message>
<xml_diff>
--- a/Project Report/AmsterDrugs Project Report v1.0.docx
+++ b/Project Report/AmsterDrugs Project Report v1.0.docx
@@ -1237,7 +1237,7 @@
                   </wp:anchor>
                 </w:drawing>
               </mc:Choice>
-              <mc:Fallback xmlns:pic="http://schemas.openxmlformats.org/drawingml/2006/picture" xmlns:a14="http://schemas.microsoft.com/office/drawing/2010/main" xmlns:a="http://schemas.openxmlformats.org/drawingml/2006/main" xmlns:wp14="http://schemas.microsoft.com/office/word/2010/wordml">
+              <mc:Fallback xmlns:wp14="http://schemas.microsoft.com/office/word/2010/wordml" xmlns:a="http://schemas.openxmlformats.org/drawingml/2006/main" xmlns:a14="http://schemas.microsoft.com/office/drawing/2010/main" xmlns:pic="http://schemas.openxmlformats.org/drawingml/2006/picture">
                 <w:pict w14:anchorId="3AE477BF">
                   <v:group id="Group 38" style="position:absolute;margin-left:0;margin-top:0;width:18pt;height:10in;z-index:251659264;mso-width-percent:29;mso-height-percent:909;mso-left-percent:45;mso-position-horizontal-relative:page;mso-position-vertical:center;mso-position-vertical-relative:page;mso-width-percent:29;mso-height-percent:909;mso-left-percent:45" alt="Title: Decorative sidebar" coordsize="2286,91440" o:spid="_x0000_s1026" w14:anchorId="04DC0D6C" o:gfxdata="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">
                     <v:rect id="Rectangle 39" style="position:absolute;width:2286;height:87820;visibility:visible;mso-wrap-style:square;v-text-anchor:middle" o:spid="_x0000_s1027" fillcolor="#dd8047 [3205]" stroked="f" strokeweight="1pt" o:gfxdata="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"/>
@@ -1330,110 +1330,63 @@
             </w:rPr>
             <w:fldChar w:fldCharType="separate"/>
           </w:r>
-          <w:bookmarkStart w:id="0" w:name="_GoBack"/>
-          <w:bookmarkEnd w:id="0"/>
-          <w:r>
-            <w:rPr>
-              <w:rStyle w:val="Hyperlink"/>
-              <w:noProof/>
-            </w:rPr>
-            <w:fldChar w:fldCharType="begin"/>
-          </w:r>
-          <w:r>
-            <w:rPr>
-              <w:rStyle w:val="Hyperlink"/>
-              <w:noProof/>
-            </w:rPr>
-            <w:instrText xml:space="preserve"> </w:instrText>
-          </w:r>
-          <w:r>
-            <w:rPr>
-              <w:noProof/>
-            </w:rPr>
-            <w:instrText>HYPERLINK \l "_Toc531023464"</w:instrText>
-          </w:r>
-          <w:r>
-            <w:rPr>
-              <w:rStyle w:val="Hyperlink"/>
-              <w:noProof/>
-            </w:rPr>
-            <w:instrText xml:space="preserve"> </w:instrText>
-          </w:r>
-          <w:r>
-            <w:rPr>
-              <w:rStyle w:val="Hyperlink"/>
-              <w:noProof/>
-            </w:rPr>
-          </w:r>
-          <w:r>
-            <w:rPr>
-              <w:rStyle w:val="Hyperlink"/>
-              <w:noProof/>
-            </w:rPr>
-            <w:fldChar w:fldCharType="separate"/>
-          </w:r>
-          <w:r>
-            <w:rPr>
-              <w:rStyle w:val="Hyperlink"/>
-              <w:noProof/>
-            </w:rPr>
-            <w:t>1. Introduction</w:t>
-          </w:r>
-          <w:r>
-            <w:rPr>
-              <w:noProof/>
-              <w:webHidden/>
-            </w:rPr>
-            <w:tab/>
-          </w:r>
-          <w:r>
-            <w:rPr>
-              <w:noProof/>
-              <w:webHidden/>
-            </w:rPr>
-            <w:fldChar w:fldCharType="begin"/>
-          </w:r>
-          <w:r>
-            <w:rPr>
-              <w:noProof/>
-              <w:webHidden/>
-            </w:rPr>
-            <w:instrText xml:space="preserve"> PAGEREF _Toc531023464 \h </w:instrText>
-          </w:r>
-          <w:r>
-            <w:rPr>
-              <w:noProof/>
-              <w:webHidden/>
-            </w:rPr>
-          </w:r>
-          <w:r>
-            <w:rPr>
-              <w:noProof/>
-              <w:webHidden/>
-            </w:rPr>
-            <w:fldChar w:fldCharType="separate"/>
-          </w:r>
-          <w:r>
-            <w:rPr>
-              <w:noProof/>
-              <w:webHidden/>
-            </w:rPr>
-            <w:t>2</w:t>
-          </w:r>
-          <w:r>
-            <w:rPr>
-              <w:noProof/>
-              <w:webHidden/>
-            </w:rPr>
-            <w:fldChar w:fldCharType="end"/>
-          </w:r>
-          <w:r>
-            <w:rPr>
-              <w:rStyle w:val="Hyperlink"/>
-              <w:noProof/>
-            </w:rPr>
-            <w:fldChar w:fldCharType="end"/>
-          </w:r>
+          <w:hyperlink w:anchor="_Toc531023464" w:history="1">
+            <w:r>
+              <w:rPr>
+                <w:rStyle w:val="Hyperlink"/>
+                <w:noProof/>
+              </w:rPr>
+              <w:t>1. Introduction</w:t>
+            </w:r>
+            <w:r>
+              <w:rPr>
+                <w:noProof/>
+                <w:webHidden/>
+              </w:rPr>
+              <w:tab/>
+            </w:r>
+            <w:r>
+              <w:rPr>
+                <w:noProof/>
+                <w:webHidden/>
+              </w:rPr>
+              <w:fldChar w:fldCharType="begin"/>
+            </w:r>
+            <w:r>
+              <w:rPr>
+                <w:noProof/>
+                <w:webHidden/>
+              </w:rPr>
+              <w:instrText xml:space="preserve"> PAGEREF _Toc531023464 \h </w:instrText>
+            </w:r>
+            <w:r>
+              <w:rPr>
+                <w:noProof/>
+                <w:webHidden/>
+              </w:rPr>
+            </w:r>
+            <w:r>
+              <w:rPr>
+                <w:noProof/>
+                <w:webHidden/>
+              </w:rPr>
+              <w:fldChar w:fldCharType="separate"/>
+            </w:r>
+            <w:r>
+              <w:rPr>
+                <w:noProof/>
+                <w:webHidden/>
+              </w:rPr>
+              <w:t>2</w:t>
+            </w:r>
+            <w:r>
+              <w:rPr>
+                <w:noProof/>
+                <w:webHidden/>
+              </w:rPr>
+              <w:fldChar w:fldCharType="end"/>
+            </w:r>
+          </w:hyperlink>
         </w:p>
         <w:p>
           <w:pPr>
@@ -2604,12 +2557,12 @@
         <w:pStyle w:val="Heading1"/>
         <w:ind w:left="0" w:right="74"/>
       </w:pPr>
-      <w:bookmarkStart w:id="1" w:name="_Toc531023464"/>
+      <w:bookmarkStart w:id="0" w:name="_Toc531023464"/>
       <w:r>
         <w:lastRenderedPageBreak/>
         <w:t>1. Introduction</w:t>
       </w:r>
-      <w:bookmarkEnd w:id="1"/>
+      <w:bookmarkEnd w:id="0"/>
     </w:p>
     <w:p>
       <w:pPr>
@@ -2961,12 +2914,12 @@
         <w:pStyle w:val="Heading1"/>
         <w:ind w:left="0" w:right="74"/>
       </w:pPr>
-      <w:bookmarkStart w:id="2" w:name="_Toc531023465"/>
+      <w:bookmarkStart w:id="1" w:name="_Toc531023465"/>
       <w:r>
         <w:lastRenderedPageBreak/>
         <w:t>2. Context</w:t>
       </w:r>
-      <w:bookmarkEnd w:id="2"/>
+      <w:bookmarkEnd w:id="1"/>
     </w:p>
     <w:p>
       <w:pPr>
@@ -2998,7 +2951,7 @@
         <w:ind w:left="0"/>
         <w:jc w:val="both"/>
       </w:pPr>
-      <w:bookmarkStart w:id="3" w:name="_Toc531023466"/>
+      <w:bookmarkStart w:id="2" w:name="_Toc531023466"/>
       <w:r>
         <w:t xml:space="preserve">2.1 </w:t>
       </w:r>
@@ -3011,7 +2964,7 @@
       <w:r>
         <w:t>rganisation</w:t>
       </w:r>
-      <w:bookmarkEnd w:id="3"/>
+      <w:bookmarkEnd w:id="2"/>
     </w:p>
     <w:p>
       <w:pPr>
@@ -3021,27 +2974,11 @@
           <w:lang w:val="en-GB"/>
         </w:rPr>
       </w:pPr>
-      <w:proofErr w:type="spellStart"/>
       <w:r>
-        <w:t>Staatsbosbeheer</w:t>
+        <w:t>Staatsbosbeheer, the organization owning the Oostavaardersplassen nature reserve, has asked Inholland</w:t>
       </w:r>
-      <w:proofErr w:type="spellEnd"/>
-      <w:r>
-        <w:t xml:space="preserve">, the organization owning the </w:t>
-      </w:r>
-      <w:proofErr w:type="spellStart"/>
-      <w:r>
-        <w:t>Oostavaardersplassen</w:t>
-      </w:r>
-      <w:proofErr w:type="spellEnd"/>
-      <w:r>
-        <w:t xml:space="preserve"> nature reserve, has asked </w:t>
-      </w:r>
-      <w:proofErr w:type="spellStart"/>
-      <w:r>
-        <w:t>Inholland</w:t>
-      </w:r>
-      <w:proofErr w:type="spellEnd"/>
+      <w:bookmarkStart w:id="3" w:name="_GoBack"/>
+      <w:bookmarkEnd w:id="3"/>
       <w:r>
         <w:t xml:space="preserve"> University of Applied Sciences to develop an application which can predict the possible population given certain circumstances and thus give the best ethically acceptable solution to the problem. </w:t>
       </w:r>
@@ -11486,7 +11423,7 @@
 </file>
 
 <file path=customXml/itemProps3.xml><?xml version="1.0" encoding="utf-8"?>
-<ds:datastoreItem xmlns:ds="http://schemas.openxmlformats.org/officeDocument/2006/customXml" ds:itemID="{339BE449-6BA9-4FA9-BB67-904A66956F00}">
+<ds:datastoreItem xmlns:ds="http://schemas.openxmlformats.org/officeDocument/2006/customXml" ds:itemID="{49FC4444-D310-47A9-9C2E-DFC8310A353C}">
   <ds:schemaRefs>
     <ds:schemaRef ds:uri="http://schemas.openxmlformats.org/officeDocument/2006/bibliography"/>
   </ds:schemaRefs>

</xml_diff>